<commit_message>
Learning git - my first commit
</commit_message>
<xml_diff>
--- a/SQL project.docx
+++ b/SQL project.docx
@@ -80,6 +80,13 @@
           <w:bCs/>
         </w:rPr>
         <w:t>From my table;</w:t>
+      </w:r>
+      <w:r>
+        <w:rPr>
+          <w:b/>
+          <w:bCs/>
+        </w:rPr>
+        <w:t xml:space="preserve"> CUSTOMER</w:t>
       </w:r>
     </w:p>
     <w:p>
@@ -1324,6 +1331,21 @@
 </file>
 
 <file path=customXml/item1.xml><?xml version="1.0" encoding="utf-8"?>
+<p:properties xmlns:p="http://schemas.microsoft.com/office/2006/metadata/properties" xmlns:xsi="http://www.w3.org/2001/XMLSchema-instance" xmlns:pc="http://schemas.microsoft.com/office/infopath/2007/PartnerControls">
+  <documentManagement/>
+</p:properties>
+</file>
+
+<file path=customXml/item2.xml><?xml version="1.0" encoding="utf-8"?>
+<?mso-contentType ?>
+<FormTemplates xmlns="http://schemas.microsoft.com/sharepoint/v3/contenttype/forms">
+  <Display>DocumentLibraryForm</Display>
+  <Edit>DocumentLibraryForm</Edit>
+  <New>DocumentLibraryForm</New>
+</FormTemplates>
+</file>
+
+<file path=customXml/item3.xml><?xml version="1.0" encoding="utf-8"?>
 <ct:contentTypeSchema xmlns:ct="http://schemas.microsoft.com/office/2006/metadata/contentType" xmlns:ma="http://schemas.microsoft.com/office/2006/metadata/properties/metaAttributes" ct:_="" ma:_="" ma:contentTypeName="Document" ma:contentTypeID="0x0101002C804F13B16DB84F9A4F18B22212CFA5" ma:contentTypeVersion="5" ma:contentTypeDescription="Create a new document." ma:contentTypeScope="" ma:versionID="1bf1c5e5962d316da61763a6f39ca06c">
   <xsd:schema xmlns:xsd="http://www.w3.org/2001/XMLSchema" xmlns:xs="http://www.w3.org/2001/XMLSchema" xmlns:p="http://schemas.microsoft.com/office/2006/metadata/properties" xmlns:ns3="8ce83c6e-07d8-47ac-b410-989c596f23e1" targetNamespace="http://schemas.microsoft.com/office/2006/metadata/properties" ma:root="true" ma:fieldsID="ecab6613f9e278a9cfb2af025b55c830" ns3:_="">
     <xsd:import namespace="8ce83c6e-07d8-47ac-b410-989c596f23e1"/>
@@ -1473,22 +1495,24 @@
 </ct:contentTypeSchema>
 </file>
 
-<file path=customXml/item2.xml><?xml version="1.0" encoding="utf-8"?>
-<?mso-contentType ?>
-<FormTemplates xmlns="http://schemas.microsoft.com/sharepoint/v3/contenttype/forms">
-  <Display>DocumentLibraryForm</Display>
-  <Edit>DocumentLibraryForm</Edit>
-  <New>DocumentLibraryForm</New>
-</FormTemplates>
+<file path=customXml/itemProps1.xml><?xml version="1.0" encoding="utf-8"?>
+<ds:datastoreItem xmlns:ds="http://schemas.openxmlformats.org/officeDocument/2006/customXml" ds:itemID="{56AF6D21-4997-4069-B14F-E308A4967782}">
+  <ds:schemaRefs>
+    <ds:schemaRef ds:uri="http://schemas.microsoft.com/office/2006/metadata/properties"/>
+    <ds:schemaRef ds:uri="http://schemas.microsoft.com/office/infopath/2007/PartnerControls"/>
+  </ds:schemaRefs>
+</ds:datastoreItem>
 </file>
 
-<file path=customXml/item3.xml><?xml version="1.0" encoding="utf-8"?>
-<p:properties xmlns:p="http://schemas.microsoft.com/office/2006/metadata/properties" xmlns:xsi="http://www.w3.org/2001/XMLSchema-instance" xmlns:pc="http://schemas.microsoft.com/office/infopath/2007/PartnerControls">
-  <documentManagement/>
-</p:properties>
+<file path=customXml/itemProps2.xml><?xml version="1.0" encoding="utf-8"?>
+<ds:datastoreItem xmlns:ds="http://schemas.openxmlformats.org/officeDocument/2006/customXml" ds:itemID="{C8BC937C-8FC0-4F30-A12B-518F3A4B4BDF}">
+  <ds:schemaRefs>
+    <ds:schemaRef ds:uri="http://schemas.microsoft.com/sharepoint/v3/contenttype/forms"/>
+  </ds:schemaRefs>
+</ds:datastoreItem>
 </file>
 
-<file path=customXml/itemProps1.xml><?xml version="1.0" encoding="utf-8"?>
+<file path=customXml/itemProps3.xml><?xml version="1.0" encoding="utf-8"?>
 <ds:datastoreItem xmlns:ds="http://schemas.openxmlformats.org/officeDocument/2006/customXml" ds:itemID="{062F7D7C-C88F-4F52-9D8F-B4A6AC97E2E3}">
   <ds:schemaRefs>
     <ds:schemaRef ds:uri="http://schemas.microsoft.com/office/2006/metadata/contentType"/>
@@ -1504,28 +1528,4 @@
     <ds:schemaRef ds:uri="http://schemas.microsoft.com/internal/obd"/>
   </ds:schemaRefs>
 </ds:datastoreItem>
-</file>
-
-<file path=customXml/itemProps2.xml><?xml version="1.0" encoding="utf-8"?>
-<ds:datastoreItem xmlns:ds="http://schemas.openxmlformats.org/officeDocument/2006/customXml" ds:itemID="{C8BC937C-8FC0-4F30-A12B-518F3A4B4BDF}">
-  <ds:schemaRefs>
-    <ds:schemaRef ds:uri="http://schemas.microsoft.com/sharepoint/v3/contenttype/forms"/>
-  </ds:schemaRefs>
-</ds:datastoreItem>
-</file>
-
-<file path=customXml/itemProps3.xml><?xml version="1.0" encoding="utf-8"?>
-<ds:datastoreItem xmlns:ds="http://schemas.openxmlformats.org/officeDocument/2006/customXml" ds:itemID="{56AF6D21-4997-4069-B14F-E308A4967782}">
-  <ds:schemaRefs>
-    <ds:schemaRef ds:uri="http://www.w3.org/XML/1998/namespace"/>
-    <ds:schemaRef ds:uri="http://schemas.microsoft.com/office/2006/documentManagement/types"/>
-    <ds:schemaRef ds:uri="http://purl.org/dc/elements/1.1/"/>
-    <ds:schemaRef ds:uri="http://schemas.microsoft.com/office/2006/metadata/properties"/>
-    <ds:schemaRef ds:uri="http://purl.org/dc/dcmitype/"/>
-    <ds:schemaRef ds:uri="8ce83c6e-07d8-47ac-b410-989c596f23e1"/>
-    <ds:schemaRef ds:uri="http://schemas.openxmlformats.org/package/2006/metadata/core-properties"/>
-    <ds:schemaRef ds:uri="http://schemas.microsoft.com/office/infopath/2007/PartnerControls"/>
-    <ds:schemaRef ds:uri="http://purl.org/dc/terms/"/>
-  </ds:schemaRefs>
-</ds:datastoreItem>
 </file>
</xml_diff>